<commit_message>
this log is created for demo of gitignore
</commit_message>
<xml_diff>
--- a/Doc1.docx
+++ b/Doc1.docx
@@ -52,6 +52,12 @@
             </a:graphic>
           </wp:inline>
         </w:drawing>
+      </w:r>
+    </w:p>
+    <w:p/>
+    <w:p>
+      <w:r>
+        <w:t>This is the line added</w:t>
       </w:r>
     </w:p>
     <w:sectPr>

</xml_diff>